<commit_message>
Added NOAA dataset reference
</commit_message>
<xml_diff>
--- a/References.docx
+++ b/References.docx
@@ -31,8 +31,6 @@
           <w:r>
             <w:t>References</w:t>
           </w:r>
-          <w:bookmarkStart w:id="0" w:name="_GoBack"/>
-          <w:bookmarkEnd w:id="0"/>
         </w:p>
         <w:sdt>
           <w:sdtPr>
@@ -64,7 +62,13 @@
                 <w:rPr>
                   <w:noProof/>
                 </w:rPr>
-                <w:t xml:space="preserve">Center for Disease Control and Prevention. n.d. </w:t>
+                <w:t>[1] C</w:t>
+              </w:r>
+              <w:r>
+                <w:rPr>
+                  <w:noProof/>
+                </w:rPr>
+                <w:t xml:space="preserve">enter for Disease Control and Prevention. n.d. </w:t>
               </w:r>
               <w:r>
                 <w:rPr>
@@ -93,6 +97,12 @@
                 <w:rPr>
                   <w:noProof/>
                 </w:rPr>
+                <w:t xml:space="preserve">[2] </w:t>
+              </w:r>
+              <w:r>
+                <w:rPr>
+                  <w:noProof/>
+                </w:rPr>
                 <w:t xml:space="preserve">Dail, D., and L. Madsen. 2011. "Models for Estimating Abundance from Repeated Counts of an Open Metapopulation." </w:t>
               </w:r>
               <w:r>
@@ -122,6 +132,12 @@
                 <w:rPr>
                   <w:noProof/>
                 </w:rPr>
+                <w:t xml:space="preserve">[3] </w:t>
+              </w:r>
+              <w:r>
+                <w:rPr>
+                  <w:noProof/>
+                </w:rPr>
                 <w:t xml:space="preserve">Fiske, Ian, and Richard Chandler. 2011. "unmarked: An R Package for Fitting Hierarchical Models of Wildlife Occurrence and Abundance." </w:t>
               </w:r>
               <w:r>
@@ -151,6 +167,12 @@
                 <w:rPr>
                   <w:noProof/>
                 </w:rPr>
+                <w:t xml:space="preserve">[4] </w:t>
+              </w:r>
+              <w:r>
+                <w:rPr>
+                  <w:noProof/>
+                </w:rPr>
                 <w:t>Lothrop, Hugh D. 2014. "Private communication from Hugh Lothrop to George Peck." March 26.</w:t>
               </w:r>
             </w:p>
@@ -166,6 +188,12 @@
                 <w:rPr>
                   <w:noProof/>
                 </w:rPr>
+                <w:t xml:space="preserve">[5] </w:t>
+              </w:r>
+              <w:r>
+                <w:rPr>
+                  <w:noProof/>
+                </w:rPr>
                 <w:t xml:space="preserve">Montgomery, Douglas C., Elizabeth A. Peck, and G. Geoffrey Vining. 2012. </w:t>
               </w:r>
               <w:r>
@@ -195,7 +223,13 @@
                 <w:rPr>
                   <w:noProof/>
                 </w:rPr>
-                <w:t xml:space="preserve">Peck, George W. 2015. "Surveillance of Invading Mosquitoes Using Occupancy Estimation and Modeling." </w:t>
+                <w:t xml:space="preserve">[6] </w:t>
+              </w:r>
+              <w:r>
+                <w:rPr>
+                  <w:noProof/>
+                </w:rPr>
+                <w:t xml:space="preserve">National Oceanic and Atmospheric Administration, US Department of Commerce. 1994, 1995. </w:t>
               </w:r>
               <w:r>
                 <w:rPr>
@@ -203,13 +237,13 @@
                   <w:iCs/>
                   <w:noProof/>
                 </w:rPr>
-                <w:t>Proceedings and Papers of the Mosquito and Vector Control Association of California</w:t>
-              </w:r>
-              <w:r>
-                <w:rPr>
-                  <w:noProof/>
-                </w:rPr>
-                <w:t xml:space="preserve"> 83: 62-64.</w:t>
+                <w:t>Global Historical Climatology Network.</w:t>
+              </w:r>
+              <w:r>
+                <w:rPr>
+                  <w:noProof/>
+                </w:rPr>
+                <w:t xml:space="preserve"> Accessed June 10, 2019. ftp://ftp.ncdc.noaa.gov/pub/data/ghcn/daily/by_year/.</w:t>
               </w:r>
             </w:p>
             <w:p>
@@ -224,7 +258,13 @@
                 <w:rPr>
                   <w:noProof/>
                 </w:rPr>
-                <w:t xml:space="preserve">Peck, George W., Fanny Castro-Llanos, Victor M. Lopez-Sifuentes, Gissella M. Vasquez, and Erica Lindroth. 2018. "Comparative Analysis of Mosquito Trap Counts in the Peruvian Amazon: Effect of Trap Type and other Covariates on Counts and Diversity." </w:t>
+                <w:t xml:space="preserve">[7] </w:t>
+              </w:r>
+              <w:r>
+                <w:rPr>
+                  <w:noProof/>
+                </w:rPr>
+                <w:t xml:space="preserve">Peck, George W. 2015. "Surveillance of Invading Mosquitoes Using Occupancy Estimation and Modeling." </w:t>
               </w:r>
               <w:r>
                 <w:rPr>
@@ -232,13 +272,13 @@
                   <w:iCs/>
                   <w:noProof/>
                 </w:rPr>
-                <w:t>Journal of the American Mosquito Control Association</w:t>
-              </w:r>
-              <w:r>
-                <w:rPr>
-                  <w:noProof/>
-                </w:rPr>
-                <w:t xml:space="preserve"> 34 (4): 291-301.</w:t>
+                <w:t>Proceedings and Papers of the Mosquito and Vector Control Association of California</w:t>
+              </w:r>
+              <w:r>
+                <w:rPr>
+                  <w:noProof/>
+                </w:rPr>
+                <w:t xml:space="preserve"> 83: 62-64.</w:t>
               </w:r>
             </w:p>
             <w:p>
@@ -253,7 +293,13 @@
                 <w:rPr>
                   <w:noProof/>
                 </w:rPr>
-                <w:t xml:space="preserve">Reisen, William K., and Hugh D. Lothrop. 1999. "Effects of Sampling Design on the Estimation of Adult Mosquito Abundance." </w:t>
+                <w:t xml:space="preserve">[8] </w:t>
+              </w:r>
+              <w:r>
+                <w:rPr>
+                  <w:noProof/>
+                </w:rPr>
+                <w:t xml:space="preserve">Peck, George W., Fanny Castro-Llanos, Victor M. Lopez-Sifuentes, Gissella M. Vasquez, and Erica Lindroth. 2018. "Comparative Analysis of Mosquito Trap Counts in the Peruvian Amazon: Effect of Trap Type and other Covariates on Counts and Diversity." </w:t>
               </w:r>
               <w:r>
                 <w:rPr>
@@ -267,7 +313,7 @@
                 <w:rPr>
                   <w:noProof/>
                 </w:rPr>
-                <w:t xml:space="preserve"> 15 (2): 105-114.</w:t>
+                <w:t xml:space="preserve"> 34 (4): 291-301.</w:t>
               </w:r>
             </w:p>
             <w:p>
@@ -282,7 +328,13 @@
                 <w:rPr>
                   <w:noProof/>
                 </w:rPr>
-                <w:t xml:space="preserve">Reisen, William K., and Hugh D. Lothrop. 1995. "Population Ecology and Dispersal of Culex tarsalis (Diptera: Culicidae) in the Coachella Valley of California." </w:t>
+                <w:t xml:space="preserve">[9] </w:t>
+              </w:r>
+              <w:r>
+                <w:rPr>
+                  <w:noProof/>
+                </w:rPr>
+                <w:t xml:space="preserve">Reisen, William K., and Hugh D. Lothrop. 1999. "Effects of Sampling Design on the Estimation of Adult Mosquito Abundance." </w:t>
               </w:r>
               <w:r>
                 <w:rPr>
@@ -290,13 +342,13 @@
                   <w:iCs/>
                   <w:noProof/>
                 </w:rPr>
-                <w:t>Journal of Medical Entomology</w:t>
-              </w:r>
-              <w:r>
-                <w:rPr>
-                  <w:noProof/>
-                </w:rPr>
-                <w:t xml:space="preserve"> 32 (4): 490-502.</w:t>
+                <w:t>Journal of the American Mosquito Control Association</w:t>
+              </w:r>
+              <w:r>
+                <w:rPr>
+                  <w:noProof/>
+                </w:rPr>
+                <w:t xml:space="preserve"> 15 (2): 105-114.</w:t>
               </w:r>
             </w:p>
             <w:p>
@@ -311,7 +363,13 @@
                 <w:rPr>
                   <w:noProof/>
                 </w:rPr>
-                <w:t xml:space="preserve">Royle, J. Andrew. 2004. "N‐Mixture Models for Estimating Population Size from Spatially Replicated Counts." </w:t>
+                <w:t xml:space="preserve">[10] </w:t>
+              </w:r>
+              <w:r>
+                <w:rPr>
+                  <w:noProof/>
+                </w:rPr>
+                <w:t xml:space="preserve">Reisen, William K., and Hugh D. Lothrop. 1995. "Population Ecology and Dispersal of Culex tarsalis (Diptera: Culicidae) in the Coachella Valley of California." </w:t>
               </w:r>
               <w:r>
                 <w:rPr>
@@ -319,13 +377,13 @@
                   <w:iCs/>
                   <w:noProof/>
                 </w:rPr>
-                <w:t>Biometrics</w:t>
-              </w:r>
-              <w:r>
-                <w:rPr>
-                  <w:noProof/>
-                </w:rPr>
-                <w:t xml:space="preserve"> 60 (1): 108-115.</w:t>
+                <w:t>Journal of Medical Entomology</w:t>
+              </w:r>
+              <w:r>
+                <w:rPr>
+                  <w:noProof/>
+                </w:rPr>
+                <w:t xml:space="preserve"> 32 (4): 490-502.</w:t>
               </w:r>
             </w:p>
             <w:p>
@@ -340,7 +398,13 @@
                 <w:rPr>
                   <w:noProof/>
                 </w:rPr>
-                <w:t xml:space="preserve">Royle, J. Andrew, and R. M. Dorazio. 2008. </w:t>
+                <w:t xml:space="preserve">[11] </w:t>
+              </w:r>
+              <w:r>
+                <w:rPr>
+                  <w:noProof/>
+                </w:rPr>
+                <w:t xml:space="preserve">Royle, J. Andrew. 2004. "N‐Mixture Models for Estimating Population Size from Spatially Replicated Counts." </w:t>
               </w:r>
               <w:r>
                 <w:rPr>
@@ -348,13 +412,13 @@
                   <w:iCs/>
                   <w:noProof/>
                 </w:rPr>
-                <w:t>Hierarchical Modeling and Inference in Ecology.</w:t>
-              </w:r>
-              <w:r>
-                <w:rPr>
-                  <w:noProof/>
-                </w:rPr>
-                <w:t xml:space="preserve"> Amsterdam: Academic Press.</w:t>
+                <w:t>Biometrics</w:t>
+              </w:r>
+              <w:r>
+                <w:rPr>
+                  <w:noProof/>
+                </w:rPr>
+                <w:t xml:space="preserve"> 60 (1): 108-115.</w:t>
               </w:r>
             </w:p>
             <w:p>
@@ -369,7 +433,13 @@
                 <w:rPr>
                   <w:noProof/>
                 </w:rPr>
-                <w:t xml:space="preserve">Schultz, Jacob, and Joseph R. Cole. 2019. </w:t>
+                <w:t xml:space="preserve">[12] </w:t>
+              </w:r>
+              <w:r>
+                <w:rPr>
+                  <w:noProof/>
+                </w:rPr>
+                <w:t xml:space="preserve">Royle, J. Andrew, and R. M. Dorazio. 2008. </w:t>
               </w:r>
               <w:r>
                 <w:rPr>
@@ -377,13 +447,13 @@
                   <w:iCs/>
                   <w:noProof/>
                 </w:rPr>
-                <w:t>Mosquito.</w:t>
-              </w:r>
-              <w:r>
-                <w:rPr>
-                  <w:noProof/>
-                </w:rPr>
-                <w:t xml:space="preserve"> June 3. Accessed June 3, 2019. https://github.com/schultz7676/Mosquito/releases/tag/v1.0.</w:t>
+                <w:t>Hierarchical Modeling and Inference in Ecology.</w:t>
+              </w:r>
+              <w:r>
+                <w:rPr>
+                  <w:noProof/>
+                </w:rPr>
+                <w:t xml:space="preserve"> Amsterdam: Academic Press.</w:t>
               </w:r>
             </w:p>
             <w:p>
@@ -398,7 +468,13 @@
                 <w:rPr>
                   <w:noProof/>
                 </w:rPr>
-                <w:t xml:space="preserve">Weissmann, Michael. 2016. </w:t>
+                <w:t xml:space="preserve">[13] </w:t>
+              </w:r>
+              <w:r>
+                <w:rPr>
+                  <w:noProof/>
+                </w:rPr>
+                <w:t xml:space="preserve">Schultz, Jacob, and Joseph R. Cole. 2019. </w:t>
               </w:r>
               <w:r>
                 <w:rPr>
@@ -406,23 +482,58 @@
                   <w:iCs/>
                   <w:noProof/>
                 </w:rPr>
-                <w:t>Mosquito of the Month: Culex tarsalis - the Western Encephalitis Mosquito.</w:t>
-              </w:r>
-              <w:r>
-                <w:rPr>
-                  <w:noProof/>
-                </w:rPr>
-                <w:t xml:space="preserve"> 7 28. Accessed 6 1, 2019. http://www.vdci.net/blog/mosquito-of-the-month-culex-tarsalis-western-encephalitis-mosquito.</w:t>
+                <w:t>Mosquito.</w:t>
+              </w:r>
+              <w:r>
+                <w:rPr>
+                  <w:noProof/>
+                </w:rPr>
+                <w:t xml:space="preserve"> June 3. Accessed June 3, 2019. https://github.com/schultz7676/Mosquito/releases/tag/v1.0.</w:t>
               </w:r>
             </w:p>
             <w:p>
+              <w:pPr>
+                <w:pStyle w:val="Bibliography"/>
+                <w:ind w:left="720" w:hanging="720"/>
+                <w:rPr>
+                  <w:noProof/>
+                </w:rPr>
+              </w:pPr>
+              <w:r>
+                <w:rPr>
+                  <w:noProof/>
+                </w:rPr>
+                <w:lastRenderedPageBreak/>
+                <w:t xml:space="preserve">[14] </w:t>
+              </w:r>
+              <w:r>
+                <w:rPr>
+                  <w:noProof/>
+                </w:rPr>
+                <w:t xml:space="preserve">Weissmann, Michael. 2016. </w:t>
+              </w:r>
+              <w:r>
+                <w:rPr>
+                  <w:i/>
+                  <w:iCs/>
+                  <w:noProof/>
+                </w:rPr>
+                <w:t>Mosquito of the Month: Culex tarsalis - the Western Encephalitis Mosquito.</w:t>
+              </w:r>
+              <w:r>
+                <w:rPr>
+                  <w:noProof/>
+                </w:rPr>
+                <w:t xml:space="preserve"> 7 28. Accessed 6 1, 2019. http://www.vdci.net/blog/mosquito-of-the-month-culex-tarsalis-western-encephalitis-mosquito.</w:t>
+              </w:r>
+            </w:p>
+            <w:p>
               <w:r>
                 <w:rPr>
                   <w:b/>
                   <w:bCs/>
                   <w:noProof/>
                 </w:rPr>
-                <w:lastRenderedPageBreak/>
                 <w:fldChar w:fldCharType="end"/>
               </w:r>
             </w:p>
@@ -430,7 +541,10 @@
         </w:sdt>
       </w:sdtContent>
     </w:sdt>
-    <w:p/>
+    <w:p>
+      <w:bookmarkStart w:id="0" w:name="_GoBack"/>
+      <w:bookmarkEnd w:id="0"/>
+    </w:p>
     <w:sectPr>
       <w:pgSz w:w="12240" w:h="15840"/>
       <w:pgMar w:top="1440" w:right="1440" w:bottom="1440" w:left="1440" w:header="720" w:footer="720" w:gutter="0"/>
@@ -444,6 +558,95 @@
 <file path=word/numbering.xml><?xml version="1.0" encoding="utf-8"?>
 <w:numbering xmlns:wpc="http://schemas.microsoft.com/office/word/2010/wordprocessingCanvas" xmlns:cx="http://schemas.microsoft.com/office/drawing/2014/chartex" xmlns:cx1="http://schemas.microsoft.com/office/drawing/2015/9/8/chartex" xmlns:cx2="http://schemas.microsoft.com/office/drawing/2015/10/21/chartex" xmlns:cx3="http://schemas.microsoft.com/office/drawing/2016/5/9/chartex" xmlns:cx4="http://schemas.microsoft.com/office/drawing/2016/5/10/chartex" xmlns:cx5="http://schemas.microsoft.com/office/drawing/2016/5/11/chartex" xmlns:cx6="http://schemas.microsoft.com/office/drawing/2016/5/12/chartex" xmlns:cx7="http://schemas.microsoft.com/office/drawing/2016/5/13/chartex" xmlns:cx8="http://schemas.microsoft.com/office/drawing/2016/5/14/chartex" xmlns:mc="http://schemas.openxmlformats.org/markup-compatibility/2006" xmlns:aink="http://schemas.microsoft.com/office/drawing/2016/ink" xmlns:am3d="http://schemas.microsoft.com/office/drawing/2017/model3d" xmlns:o="urn:schemas-microsoft-com:office:office" xmlns:r="http://schemas.openxmlformats.org/officeDocument/2006/relationships" xmlns:m="http://schemas.openxmlformats.org/officeDocument/2006/math" xmlns:v="urn:schemas-microsoft-com:vml" xmlns:wp14="http://schemas.microsoft.com/office/word/2010/wordprocessingDrawing" xmlns:wp="http://schemas.openxmlformats.org/drawingml/2006/wordprocessingDrawing" xmlns:w10="urn:schemas-microsoft-com:office:word" xmlns:w="http://schemas.openxmlformats.org/wordprocessingml/2006/main" xmlns:w14="http://schemas.microsoft.com/office/word/2010/wordml" xmlns:w15="http://schemas.microsoft.com/office/word/2012/wordml" xmlns:w16cid="http://schemas.microsoft.com/office/word/2016/wordml/cid" xmlns:w16se="http://schemas.microsoft.com/office/word/2015/wordml/symex" xmlns:wpg="http://schemas.microsoft.com/office/word/2010/wordprocessingGroup" xmlns:wpi="http://schemas.microsoft.com/office/word/2010/wordprocessingInk" xmlns:wne="http://schemas.microsoft.com/office/word/2006/wordml" xmlns:wps="http://schemas.microsoft.com/office/word/2010/wordprocessingShape" mc:Ignorable="w14 w15 w16se w16cid wp14">
   <w:abstractNum w:abstractNumId="0" w15:restartNumberingAfterBreak="0">
+    <w:nsid w:val="55CC38B9"/>
+    <w:multiLevelType w:val="hybridMultilevel"/>
+    <w:tmpl w:val="9CB2C900"/>
+    <w:lvl w:ilvl="0" w:tplc="FB9E8CDE">
+      <w:start w:val="1"/>
+      <w:numFmt w:val="decimal"/>
+      <w:lvlText w:val="[%1]"/>
+      <w:lvlJc w:val="left"/>
+      <w:pPr>
+        <w:ind w:left="720" w:hanging="360"/>
+      </w:pPr>
+      <w:rPr>
+        <w:rFonts w:hint="default"/>
+      </w:rPr>
+    </w:lvl>
+    <w:lvl w:ilvl="1" w:tplc="04090019" w:tentative="1">
+      <w:start w:val="1"/>
+      <w:numFmt w:val="lowerLetter"/>
+      <w:lvlText w:val="%2."/>
+      <w:lvlJc w:val="left"/>
+      <w:pPr>
+        <w:ind w:left="1440" w:hanging="360"/>
+      </w:pPr>
+    </w:lvl>
+    <w:lvl w:ilvl="2" w:tplc="0409001B" w:tentative="1">
+      <w:start w:val="1"/>
+      <w:numFmt w:val="lowerRoman"/>
+      <w:lvlText w:val="%3."/>
+      <w:lvlJc w:val="right"/>
+      <w:pPr>
+        <w:ind w:left="2160" w:hanging="180"/>
+      </w:pPr>
+    </w:lvl>
+    <w:lvl w:ilvl="3" w:tplc="0409000F" w:tentative="1">
+      <w:start w:val="1"/>
+      <w:numFmt w:val="decimal"/>
+      <w:lvlText w:val="%4."/>
+      <w:lvlJc w:val="left"/>
+      <w:pPr>
+        <w:ind w:left="2880" w:hanging="360"/>
+      </w:pPr>
+    </w:lvl>
+    <w:lvl w:ilvl="4" w:tplc="04090019" w:tentative="1">
+      <w:start w:val="1"/>
+      <w:numFmt w:val="lowerLetter"/>
+      <w:lvlText w:val="%5."/>
+      <w:lvlJc w:val="left"/>
+      <w:pPr>
+        <w:ind w:left="3600" w:hanging="360"/>
+      </w:pPr>
+    </w:lvl>
+    <w:lvl w:ilvl="5" w:tplc="0409001B" w:tentative="1">
+      <w:start w:val="1"/>
+      <w:numFmt w:val="lowerRoman"/>
+      <w:lvlText w:val="%6."/>
+      <w:lvlJc w:val="right"/>
+      <w:pPr>
+        <w:ind w:left="4320" w:hanging="180"/>
+      </w:pPr>
+    </w:lvl>
+    <w:lvl w:ilvl="6" w:tplc="0409000F" w:tentative="1">
+      <w:start w:val="1"/>
+      <w:numFmt w:val="decimal"/>
+      <w:lvlText w:val="%7."/>
+      <w:lvlJc w:val="left"/>
+      <w:pPr>
+        <w:ind w:left="5040" w:hanging="360"/>
+      </w:pPr>
+    </w:lvl>
+    <w:lvl w:ilvl="7" w:tplc="04090019" w:tentative="1">
+      <w:start w:val="1"/>
+      <w:numFmt w:val="lowerLetter"/>
+      <w:lvlText w:val="%8."/>
+      <w:lvlJc w:val="left"/>
+      <w:pPr>
+        <w:ind w:left="5760" w:hanging="360"/>
+      </w:pPr>
+    </w:lvl>
+    <w:lvl w:ilvl="8" w:tplc="0409001B" w:tentative="1">
+      <w:start w:val="1"/>
+      <w:numFmt w:val="lowerRoman"/>
+      <w:lvlText w:val="%9."/>
+      <w:lvlJc w:val="right"/>
+      <w:pPr>
+        <w:ind w:left="6480" w:hanging="180"/>
+      </w:pPr>
+    </w:lvl>
+  </w:abstractNum>
+  <w:abstractNum w:abstractNumId="1" w15:restartNumberingAfterBreak="0">
     <w:nsid w:val="726E26BC"/>
     <w:multiLevelType w:val="hybridMultilevel"/>
     <w:tmpl w:val="61F44C76"/>
@@ -533,6 +736,9 @@
     </w:lvl>
   </w:abstractNum>
   <w:num w:numId="1">
+    <w:abstractNumId w:val="1"/>
+  </w:num>
+  <w:num w:numId="2">
     <w:abstractNumId w:val="0"/>
   </w:num>
 </w:numbering>
@@ -1675,11 +1881,28 @@
     <b:Issue>10</b:Issue>
     <b:RefOrder>13</b:RefOrder>
   </b:Source>
+  <b:Source>
+    <b:Tag>Nat95</b:Tag>
+    <b:SourceType>InternetSite</b:SourceType>
+    <b:Guid>{AECADEB5-9762-48C8-82DC-FD26F8545643}</b:Guid>
+    <b:Title>Global Historical Climatology Network</b:Title>
+    <b:Year>1994, 1995</b:Year>
+    <b:Author>
+      <b:Author>
+        <b:Corporate>National Oceanic and Atmospheric Administration, US Department of Commerce</b:Corporate>
+      </b:Author>
+    </b:Author>
+    <b:YearAccessed>2019</b:YearAccessed>
+    <b:MonthAccessed>June</b:MonthAccessed>
+    <b:DayAccessed>10</b:DayAccessed>
+    <b:URL>ftp://ftp.ncdc.noaa.gov/pub/data/ghcn/daily/by_year/</b:URL>
+    <b:RefOrder>14</b:RefOrder>
+  </b:Source>
 </b:Sources>
 </file>
 
 <file path=customXml/itemProps1.xml><?xml version="1.0" encoding="utf-8"?>
-<ds:datastoreItem xmlns:ds="http://schemas.openxmlformats.org/officeDocument/2006/customXml" ds:itemID="{4A37A8BD-D767-475D-99AF-4BABBF8DDB07}">
+<ds:datastoreItem xmlns:ds="http://schemas.openxmlformats.org/officeDocument/2006/customXml" ds:itemID="{9BA91BF4-9018-496B-96FF-57FF632859B7}">
   <ds:schemaRefs>
     <ds:schemaRef ds:uri="http://schemas.openxmlformats.org/officeDocument/2006/bibliography"/>
   </ds:schemaRefs>

</xml_diff>